<commit_message>
Front terminado a medias
</commit_message>
<xml_diff>
--- a/BancoDev - Informe.docx
+++ b/BancoDev - Informe.docx
@@ -526,19 +526,7 @@
           <w:rPr>
             <w:rStyle w:val="Hipervnculo"/>
           </w:rPr>
-          <w:t>https://www.financeads.com/es/beneficios-digita</w:t>
-        </w:r>
-        <w:r>
-          <w:rPr>
-            <w:rStyle w:val="Hipervnculo"/>
-          </w:rPr>
-          <w:t>l</w:t>
-        </w:r>
-        <w:r>
-          <w:rPr>
-            <w:rStyle w:val="Hipervnculo"/>
-          </w:rPr>
-          <w:t>izacion-bancaria</w:t>
+          <w:t>https://www.financeads.com/es/beneficios-digitalizacion-bancaria</w:t>
         </w:r>
       </w:hyperlink>
     </w:p>
@@ -912,6 +900,485 @@
       <w:proofErr w:type="spellEnd"/>
       <w:r>
         <w:t xml:space="preserve"> del sitio web.</w:t>
+      </w:r>
+      <w:r>
+        <w:t xml:space="preserve"> </w:t>
+      </w:r>
+      <w:r>
+        <w:pict w14:anchorId="3489B217">
+          <v:rect id="_x0000_i1030" style="width:0;height:1.5pt" o:hralign="center" o:hrstd="t" o:hr="t" fillcolor="#a0a0a0" stroked="f"/>
+        </w:pict>
+      </w:r>
+    </w:p>
+    <w:p>
+      <w:r>
+        <w:rPr>
+          <w:b/>
+          <w:bCs/>
+        </w:rPr>
+        <w:t>Prototipos</w:t>
+      </w:r>
+    </w:p>
+    <w:p>
+      <w:pPr>
+        <w:rPr>
+          <w:noProof/>
+        </w:rPr>
+      </w:pPr>
+      <w:r>
+        <w:drawing>
+          <wp:inline distT="0" distB="0" distL="0" distR="0" wp14:anchorId="7E38AAA3" wp14:editId="7865A693">
+            <wp:extent cx="5400040" cy="2979420"/>
+            <wp:effectExtent l="0" t="0" r="0" b="0"/>
+            <wp:docPr id="1070618007" name="Imagen 1" descr="Interfaz de usuario gráfica, Aplicación&#10;&#10;El contenido generado por IA puede ser incorrecto."/>
+            <wp:cNvGraphicFramePr>
+              <a:graphicFrameLocks xmlns:a="http://schemas.openxmlformats.org/drawingml/2006/main" noChangeAspect="1"/>
+            </wp:cNvGraphicFramePr>
+            <a:graphic xmlns:a="http://schemas.openxmlformats.org/drawingml/2006/main">
+              <a:graphicData uri="http://schemas.openxmlformats.org/drawingml/2006/picture">
+                <pic:pic xmlns:pic="http://schemas.openxmlformats.org/drawingml/2006/picture">
+                  <pic:nvPicPr>
+                    <pic:cNvPr id="1070618007" name="Imagen 1" descr="Interfaz de usuario gráfica, Aplicación&#10;&#10;El contenido generado por IA puede ser incorrecto."/>
+                    <pic:cNvPicPr/>
+                  </pic:nvPicPr>
+                  <pic:blipFill>
+                    <a:blip r:embed="rId10"/>
+                    <a:stretch>
+                      <a:fillRect/>
+                    </a:stretch>
+                  </pic:blipFill>
+                  <pic:spPr>
+                    <a:xfrm>
+                      <a:off x="0" y="0"/>
+                      <a:ext cx="5400040" cy="2979420"/>
+                    </a:xfrm>
+                    <a:prstGeom prst="rect">
+                      <a:avLst/>
+                    </a:prstGeom>
+                  </pic:spPr>
+                </pic:pic>
+              </a:graphicData>
+            </a:graphic>
+          </wp:inline>
+        </w:drawing>
+      </w:r>
+      <w:r>
+        <w:rPr>
+          <w:noProof/>
+        </w:rPr>
+        <w:t xml:space="preserve"> </w:t>
+      </w:r>
+    </w:p>
+    <w:p>
+      <w:pPr>
+        <w:rPr>
+          <w:noProof/>
+        </w:rPr>
+      </w:pPr>
+      <w:r>
+        <w:lastRenderedPageBreak/>
+        <w:drawing>
+          <wp:inline distT="0" distB="0" distL="0" distR="0" wp14:anchorId="316DAA82" wp14:editId="35935D14">
+            <wp:extent cx="5400040" cy="2658745"/>
+            <wp:effectExtent l="0" t="0" r="0" b="8255"/>
+            <wp:docPr id="1376760608" name="Imagen 1" descr="Interfaz de usuario gráfica, Aplicación&#10;&#10;El contenido generado por IA puede ser incorrecto."/>
+            <wp:cNvGraphicFramePr>
+              <a:graphicFrameLocks xmlns:a="http://schemas.openxmlformats.org/drawingml/2006/main" noChangeAspect="1"/>
+            </wp:cNvGraphicFramePr>
+            <a:graphic xmlns:a="http://schemas.openxmlformats.org/drawingml/2006/main">
+              <a:graphicData uri="http://schemas.openxmlformats.org/drawingml/2006/picture">
+                <pic:pic xmlns:pic="http://schemas.openxmlformats.org/drawingml/2006/picture">
+                  <pic:nvPicPr>
+                    <pic:cNvPr id="1376760608" name="Imagen 1" descr="Interfaz de usuario gráfica, Aplicación&#10;&#10;El contenido generado por IA puede ser incorrecto."/>
+                    <pic:cNvPicPr/>
+                  </pic:nvPicPr>
+                  <pic:blipFill>
+                    <a:blip r:embed="rId11"/>
+                    <a:stretch>
+                      <a:fillRect/>
+                    </a:stretch>
+                  </pic:blipFill>
+                  <pic:spPr>
+                    <a:xfrm>
+                      <a:off x="0" y="0"/>
+                      <a:ext cx="5400040" cy="2658745"/>
+                    </a:xfrm>
+                    <a:prstGeom prst="rect">
+                      <a:avLst/>
+                    </a:prstGeom>
+                  </pic:spPr>
+                </pic:pic>
+              </a:graphicData>
+            </a:graphic>
+          </wp:inline>
+        </w:drawing>
+      </w:r>
+      <w:r>
+        <w:rPr>
+          <w:noProof/>
+        </w:rPr>
+        <w:t xml:space="preserve"> </w:t>
+      </w:r>
+      <w:r>
+        <w:drawing>
+          <wp:inline distT="0" distB="0" distL="0" distR="0" wp14:anchorId="5C6A3F77" wp14:editId="74F28A7B">
+            <wp:extent cx="5400040" cy="2919730"/>
+            <wp:effectExtent l="0" t="0" r="0" b="0"/>
+            <wp:docPr id="1208432726" name="Imagen 1" descr="Interfaz de usuario gráfica&#10;&#10;El contenido generado por IA puede ser incorrecto."/>
+            <wp:cNvGraphicFramePr>
+              <a:graphicFrameLocks xmlns:a="http://schemas.openxmlformats.org/drawingml/2006/main" noChangeAspect="1"/>
+            </wp:cNvGraphicFramePr>
+            <a:graphic xmlns:a="http://schemas.openxmlformats.org/drawingml/2006/main">
+              <a:graphicData uri="http://schemas.openxmlformats.org/drawingml/2006/picture">
+                <pic:pic xmlns:pic="http://schemas.openxmlformats.org/drawingml/2006/picture">
+                  <pic:nvPicPr>
+                    <pic:cNvPr id="1208432726" name="Imagen 1" descr="Interfaz de usuario gráfica&#10;&#10;El contenido generado por IA puede ser incorrecto."/>
+                    <pic:cNvPicPr/>
+                  </pic:nvPicPr>
+                  <pic:blipFill>
+                    <a:blip r:embed="rId12"/>
+                    <a:stretch>
+                      <a:fillRect/>
+                    </a:stretch>
+                  </pic:blipFill>
+                  <pic:spPr>
+                    <a:xfrm>
+                      <a:off x="0" y="0"/>
+                      <a:ext cx="5400040" cy="2919730"/>
+                    </a:xfrm>
+                    <a:prstGeom prst="rect">
+                      <a:avLst/>
+                    </a:prstGeom>
+                  </pic:spPr>
+                </pic:pic>
+              </a:graphicData>
+            </a:graphic>
+          </wp:inline>
+        </w:drawing>
+      </w:r>
+      <w:r>
+        <w:rPr>
+          <w:noProof/>
+        </w:rPr>
+        <w:t xml:space="preserve"> </w:t>
+      </w:r>
+      <w:r>
+        <w:rPr>
+          <w:noProof/>
+        </w:rPr>
+        <w:drawing>
+          <wp:inline distT="0" distB="0" distL="0" distR="0" wp14:anchorId="16D480B8" wp14:editId="4C80A2FB">
+            <wp:extent cx="5400040" cy="3129280"/>
+            <wp:effectExtent l="0" t="0" r="0" b="0"/>
+            <wp:docPr id="111597287" name="Imagen 1" descr="Tabla&#10;&#10;El contenido generado por IA puede ser incorrecto."/>
+            <wp:cNvGraphicFramePr>
+              <a:graphicFrameLocks xmlns:a="http://schemas.openxmlformats.org/drawingml/2006/main" noChangeAspect="1"/>
+            </wp:cNvGraphicFramePr>
+            <a:graphic xmlns:a="http://schemas.openxmlformats.org/drawingml/2006/main">
+              <a:graphicData uri="http://schemas.openxmlformats.org/drawingml/2006/picture">
+                <pic:pic xmlns:pic="http://schemas.openxmlformats.org/drawingml/2006/picture">
+                  <pic:nvPicPr>
+                    <pic:cNvPr id="111597287" name="Imagen 1" descr="Tabla&#10;&#10;El contenido generado por IA puede ser incorrecto."/>
+                    <pic:cNvPicPr/>
+                  </pic:nvPicPr>
+                  <pic:blipFill>
+                    <a:blip r:embed="rId13"/>
+                    <a:stretch>
+                      <a:fillRect/>
+                    </a:stretch>
+                  </pic:blipFill>
+                  <pic:spPr>
+                    <a:xfrm>
+                      <a:off x="0" y="0"/>
+                      <a:ext cx="5400040" cy="3129280"/>
+                    </a:xfrm>
+                    <a:prstGeom prst="rect">
+                      <a:avLst/>
+                    </a:prstGeom>
+                  </pic:spPr>
+                </pic:pic>
+              </a:graphicData>
+            </a:graphic>
+          </wp:inline>
+        </w:drawing>
+      </w:r>
+      <w:r>
+        <w:rPr>
+          <w:noProof/>
+        </w:rPr>
+        <w:t xml:space="preserve"> </w:t>
+      </w:r>
+    </w:p>
+    <w:p>
+      <w:pPr>
+        <w:rPr>
+          <w:noProof/>
+        </w:rPr>
+      </w:pPr>
+      <w:r>
+        <w:rPr>
+          <w:noProof/>
+        </w:rPr>
+        <w:lastRenderedPageBreak/>
+        <w:drawing>
+          <wp:inline distT="0" distB="0" distL="0" distR="0" wp14:anchorId="42499CEF" wp14:editId="19C5A837">
+            <wp:extent cx="4895850" cy="2810623"/>
+            <wp:effectExtent l="0" t="0" r="0" b="8890"/>
+            <wp:docPr id="789742840" name="Imagen 1" descr="Interfaz de usuario gráfica, Aplicación&#10;&#10;El contenido generado por IA puede ser incorrecto."/>
+            <wp:cNvGraphicFramePr>
+              <a:graphicFrameLocks xmlns:a="http://schemas.openxmlformats.org/drawingml/2006/main" noChangeAspect="1"/>
+            </wp:cNvGraphicFramePr>
+            <a:graphic xmlns:a="http://schemas.openxmlformats.org/drawingml/2006/main">
+              <a:graphicData uri="http://schemas.openxmlformats.org/drawingml/2006/picture">
+                <pic:pic xmlns:pic="http://schemas.openxmlformats.org/drawingml/2006/picture">
+                  <pic:nvPicPr>
+                    <pic:cNvPr id="789742840" name="Imagen 1" descr="Interfaz de usuario gráfica, Aplicación&#10;&#10;El contenido generado por IA puede ser incorrecto."/>
+                    <pic:cNvPicPr/>
+                  </pic:nvPicPr>
+                  <pic:blipFill>
+                    <a:blip r:embed="rId14"/>
+                    <a:stretch>
+                      <a:fillRect/>
+                    </a:stretch>
+                  </pic:blipFill>
+                  <pic:spPr>
+                    <a:xfrm>
+                      <a:off x="0" y="0"/>
+                      <a:ext cx="4911127" cy="2819393"/>
+                    </a:xfrm>
+                    <a:prstGeom prst="rect">
+                      <a:avLst/>
+                    </a:prstGeom>
+                  </pic:spPr>
+                </pic:pic>
+              </a:graphicData>
+            </a:graphic>
+          </wp:inline>
+        </w:drawing>
+      </w:r>
+      <w:r>
+        <w:rPr>
+          <w:noProof/>
+        </w:rPr>
+        <w:t xml:space="preserve"> </w:t>
+      </w:r>
+      <w:r>
+        <w:drawing>
+          <wp:inline distT="0" distB="0" distL="0" distR="0" wp14:anchorId="57CB353E" wp14:editId="6086A4B3">
+            <wp:extent cx="5253487" cy="3060416"/>
+            <wp:effectExtent l="0" t="0" r="4445" b="6985"/>
+            <wp:docPr id="71084331" name="Imagen 1" descr="Interfaz de usuario gráfica, Aplicación&#10;&#10;El contenido generado por IA puede ser incorrecto."/>
+            <wp:cNvGraphicFramePr>
+              <a:graphicFrameLocks xmlns:a="http://schemas.openxmlformats.org/drawingml/2006/main" noChangeAspect="1"/>
+            </wp:cNvGraphicFramePr>
+            <a:graphic xmlns:a="http://schemas.openxmlformats.org/drawingml/2006/main">
+              <a:graphicData uri="http://schemas.openxmlformats.org/drawingml/2006/picture">
+                <pic:pic xmlns:pic="http://schemas.openxmlformats.org/drawingml/2006/picture">
+                  <pic:nvPicPr>
+                    <pic:cNvPr id="71084331" name="Imagen 1" descr="Interfaz de usuario gráfica, Aplicación&#10;&#10;El contenido generado por IA puede ser incorrecto."/>
+                    <pic:cNvPicPr/>
+                  </pic:nvPicPr>
+                  <pic:blipFill>
+                    <a:blip r:embed="rId15"/>
+                    <a:stretch>
+                      <a:fillRect/>
+                    </a:stretch>
+                  </pic:blipFill>
+                  <pic:spPr>
+                    <a:xfrm>
+                      <a:off x="0" y="0"/>
+                      <a:ext cx="5258354" cy="3063251"/>
+                    </a:xfrm>
+                    <a:prstGeom prst="rect">
+                      <a:avLst/>
+                    </a:prstGeom>
+                  </pic:spPr>
+                </pic:pic>
+              </a:graphicData>
+            </a:graphic>
+          </wp:inline>
+        </w:drawing>
+      </w:r>
+      <w:r>
+        <w:rPr>
+          <w:noProof/>
+        </w:rPr>
+        <w:t xml:space="preserve"> </w:t>
+      </w:r>
+      <w:r>
+        <w:rPr>
+          <w:noProof/>
+        </w:rPr>
+        <w:drawing>
+          <wp:inline distT="0" distB="0" distL="0" distR="0" wp14:anchorId="60F89E11" wp14:editId="53F5F456">
+            <wp:extent cx="5124450" cy="2940051"/>
+            <wp:effectExtent l="0" t="0" r="0" b="0"/>
+            <wp:docPr id="779829225" name="Imagen 1" descr="Diagrama, Tabla&#10;&#10;El contenido generado por IA puede ser incorrecto."/>
+            <wp:cNvGraphicFramePr>
+              <a:graphicFrameLocks xmlns:a="http://schemas.openxmlformats.org/drawingml/2006/main" noChangeAspect="1"/>
+            </wp:cNvGraphicFramePr>
+            <a:graphic xmlns:a="http://schemas.openxmlformats.org/drawingml/2006/main">
+              <a:graphicData uri="http://schemas.openxmlformats.org/drawingml/2006/picture">
+                <pic:pic xmlns:pic="http://schemas.openxmlformats.org/drawingml/2006/picture">
+                  <pic:nvPicPr>
+                    <pic:cNvPr id="779829225" name="Imagen 1" descr="Diagrama, Tabla&#10;&#10;El contenido generado por IA puede ser incorrecto."/>
+                    <pic:cNvPicPr/>
+                  </pic:nvPicPr>
+                  <pic:blipFill>
+                    <a:blip r:embed="rId16"/>
+                    <a:stretch>
+                      <a:fillRect/>
+                    </a:stretch>
+                  </pic:blipFill>
+                  <pic:spPr>
+                    <a:xfrm>
+                      <a:off x="0" y="0"/>
+                      <a:ext cx="5129266" cy="2942814"/>
+                    </a:xfrm>
+                    <a:prstGeom prst="rect">
+                      <a:avLst/>
+                    </a:prstGeom>
+                  </pic:spPr>
+                </pic:pic>
+              </a:graphicData>
+            </a:graphic>
+          </wp:inline>
+        </w:drawing>
+      </w:r>
+    </w:p>
+    <w:p>
+      <w:r>
+        <w:rPr>
+          <w:noProof/>
+        </w:rPr>
+        <w:lastRenderedPageBreak/>
+        <w:drawing>
+          <wp:inline distT="0" distB="0" distL="0" distR="0" wp14:anchorId="76D4596A" wp14:editId="51128127">
+            <wp:extent cx="5068748" cy="2914650"/>
+            <wp:effectExtent l="0" t="0" r="0" b="0"/>
+            <wp:docPr id="1285530974" name="Imagen 1" descr="Interfaz de usuario gráfica, Aplicación&#10;&#10;El contenido generado por IA puede ser incorrecto."/>
+            <wp:cNvGraphicFramePr>
+              <a:graphicFrameLocks xmlns:a="http://schemas.openxmlformats.org/drawingml/2006/main" noChangeAspect="1"/>
+            </wp:cNvGraphicFramePr>
+            <a:graphic xmlns:a="http://schemas.openxmlformats.org/drawingml/2006/main">
+              <a:graphicData uri="http://schemas.openxmlformats.org/drawingml/2006/picture">
+                <pic:pic xmlns:pic="http://schemas.openxmlformats.org/drawingml/2006/picture">
+                  <pic:nvPicPr>
+                    <pic:cNvPr id="1285530974" name="Imagen 1" descr="Interfaz de usuario gráfica, Aplicación&#10;&#10;El contenido generado por IA puede ser incorrecto."/>
+                    <pic:cNvPicPr/>
+                  </pic:nvPicPr>
+                  <pic:blipFill>
+                    <a:blip r:embed="rId17"/>
+                    <a:stretch>
+                      <a:fillRect/>
+                    </a:stretch>
+                  </pic:blipFill>
+                  <pic:spPr>
+                    <a:xfrm>
+                      <a:off x="0" y="0"/>
+                      <a:ext cx="5072603" cy="2916867"/>
+                    </a:xfrm>
+                    <a:prstGeom prst="rect">
+                      <a:avLst/>
+                    </a:prstGeom>
+                  </pic:spPr>
+                </pic:pic>
+              </a:graphicData>
+            </a:graphic>
+          </wp:inline>
+        </w:drawing>
+      </w:r>
+      <w:r>
+        <w:rPr>
+          <w:noProof/>
+        </w:rPr>
+        <w:t xml:space="preserve"> </w:t>
+      </w:r>
+      <w:r>
+        <w:rPr>
+          <w:noProof/>
+        </w:rPr>
+        <w:drawing>
+          <wp:inline distT="0" distB="0" distL="0" distR="0" wp14:anchorId="56E1F497" wp14:editId="2B75DF44">
+            <wp:extent cx="5143500" cy="2973964"/>
+            <wp:effectExtent l="0" t="0" r="0" b="0"/>
+            <wp:docPr id="743705416" name="Imagen 1" descr="Interfaz de usuario gráfica, Texto, Aplicación, Correo electrónico&#10;&#10;El contenido generado por IA puede ser incorrecto."/>
+            <wp:cNvGraphicFramePr>
+              <a:graphicFrameLocks xmlns:a="http://schemas.openxmlformats.org/drawingml/2006/main" noChangeAspect="1"/>
+            </wp:cNvGraphicFramePr>
+            <a:graphic xmlns:a="http://schemas.openxmlformats.org/drawingml/2006/main">
+              <a:graphicData uri="http://schemas.openxmlformats.org/drawingml/2006/picture">
+                <pic:pic xmlns:pic="http://schemas.openxmlformats.org/drawingml/2006/picture">
+                  <pic:nvPicPr>
+                    <pic:cNvPr id="743705416" name="Imagen 1" descr="Interfaz de usuario gráfica, Texto, Aplicación, Correo electrónico&#10;&#10;El contenido generado por IA puede ser incorrecto."/>
+                    <pic:cNvPicPr/>
+                  </pic:nvPicPr>
+                  <pic:blipFill>
+                    <a:blip r:embed="rId18"/>
+                    <a:stretch>
+                      <a:fillRect/>
+                    </a:stretch>
+                  </pic:blipFill>
+                  <pic:spPr>
+                    <a:xfrm>
+                      <a:off x="0" y="0"/>
+                      <a:ext cx="5146587" cy="2975749"/>
+                    </a:xfrm>
+                    <a:prstGeom prst="rect">
+                      <a:avLst/>
+                    </a:prstGeom>
+                  </pic:spPr>
+                </pic:pic>
+              </a:graphicData>
+            </a:graphic>
+          </wp:inline>
+        </w:drawing>
+      </w:r>
+      <w:r>
+        <w:rPr>
+          <w:noProof/>
+        </w:rPr>
+        <w:t xml:space="preserve"> </w:t>
+      </w:r>
+      <w:r>
+        <w:rPr>
+          <w:noProof/>
+        </w:rPr>
+        <w:drawing>
+          <wp:inline distT="0" distB="0" distL="0" distR="0" wp14:anchorId="01AE1398" wp14:editId="508AD7BE">
+            <wp:extent cx="5068570" cy="2863885"/>
+            <wp:effectExtent l="0" t="0" r="0" b="0"/>
+            <wp:docPr id="975427991" name="Imagen 1" descr="Interfaz de usuario gráfica, Aplicación&#10;&#10;El contenido generado por IA puede ser incorrecto."/>
+            <wp:cNvGraphicFramePr>
+              <a:graphicFrameLocks xmlns:a="http://schemas.openxmlformats.org/drawingml/2006/main" noChangeAspect="1"/>
+            </wp:cNvGraphicFramePr>
+            <a:graphic xmlns:a="http://schemas.openxmlformats.org/drawingml/2006/main">
+              <a:graphicData uri="http://schemas.openxmlformats.org/drawingml/2006/picture">
+                <pic:pic xmlns:pic="http://schemas.openxmlformats.org/drawingml/2006/picture">
+                  <pic:nvPicPr>
+                    <pic:cNvPr id="975427991" name="Imagen 1" descr="Interfaz de usuario gráfica, Aplicación&#10;&#10;El contenido generado por IA puede ser incorrecto."/>
+                    <pic:cNvPicPr/>
+                  </pic:nvPicPr>
+                  <pic:blipFill>
+                    <a:blip r:embed="rId19"/>
+                    <a:stretch>
+                      <a:fillRect/>
+                    </a:stretch>
+                  </pic:blipFill>
+                  <pic:spPr>
+                    <a:xfrm>
+                      <a:off x="0" y="0"/>
+                      <a:ext cx="5077288" cy="2868811"/>
+                    </a:xfrm>
+                    <a:prstGeom prst="rect">
+                      <a:avLst/>
+                    </a:prstGeom>
+                  </pic:spPr>
+                </pic:pic>
+              </a:graphicData>
+            </a:graphic>
+          </wp:inline>
+        </w:drawing>
       </w:r>
     </w:p>
     <w:sectPr>
@@ -2140,6 +2607,7 @@
   <w:style w:type="character" w:default="1" w:styleId="Fuentedeprrafopredeter">
     <w:name w:val="Default Paragraph Font"/>
     <w:uiPriority w:val="1"/>
+    <w:semiHidden/>
     <w:unhideWhenUsed/>
   </w:style>
   <w:style w:type="table" w:default="1" w:styleId="Tablanormal">

</xml_diff>